<commit_message>
it has to be DUNE
</commit_message>
<xml_diff>
--- a/++Templated Entries/READY/Symbolism (Omnibus) LD/Symbolism (Omnibus).docx
+++ b/++Templated Entries/READY/Symbolism (Omnibus) LD/Symbolism (Omnibus).docx
@@ -66,6 +66,7 @@
               <w:listItem w:displayText="Prof." w:value="Prof."/>
             </w:dropDownList>
           </w:sdtPr>
+          <w:sdtEndPr/>
           <w:sdtContent>
             <w:tc>
               <w:tcPr>
@@ -101,6 +102,7 @@
             </w:placeholder>
             <w:text/>
           </w:sdtPr>
+          <w:sdtEndPr/>
           <w:sdtContent>
             <w:tc>
               <w:tcPr>
@@ -124,6 +126,7 @@
             </w:placeholder>
             <w:text/>
           </w:sdtPr>
+          <w:sdtEndPr/>
           <w:sdtContent>
             <w:tc>
               <w:tcPr>
@@ -147,6 +150,7 @@
             </w:placeholder>
             <w:text/>
           </w:sdtPr>
+          <w:sdtEndPr/>
           <w:sdtContent>
             <w:tc>
               <w:tcPr>
@@ -196,6 +200,7 @@
             </w:placeholder>
             <w:showingPlcHdr/>
           </w:sdtPr>
+          <w:sdtEndPr/>
           <w:sdtContent>
             <w:tc>
               <w:tcPr>
@@ -244,6 +249,7 @@
             </w:placeholder>
             <w:text/>
           </w:sdtPr>
+          <w:sdtEndPr/>
           <w:sdtContent>
             <w:tc>
               <w:tcPr>
@@ -331,6 +337,7 @@
             </w:placeholder>
             <w:text/>
           </w:sdtPr>
+          <w:sdtEndPr/>
           <w:sdtContent>
             <w:tc>
               <w:tcPr>
@@ -369,6 +376,7 @@
               <w:docPart w:val="42504C5359E72F46BFCC7D5DB6E77283"/>
             </w:placeholder>
           </w:sdtPr>
+          <w:sdtEndPr/>
           <w:sdtContent>
             <w:tc>
               <w:tcPr>
@@ -402,6 +410,7 @@
               <w:docPart w:val="C8C37C27B7D0AA43975ECDF86B3FB8B9"/>
             </w:placeholder>
           </w:sdtPr>
+          <w:sdtEndPr/>
           <w:sdtContent>
             <w:tc>
               <w:tcPr>
@@ -444,7 +453,25 @@
                   <w:rPr>
                     <w:rFonts w:cs="Times New Roman"/>
                   </w:rPr>
-                  <w:t>-century literary movement cantered mostly around the work of poets such as St</w:t>
+                  <w:t xml:space="preserve">-century literary movement </w:t>
+                </w:r>
+                <w:r>
+                  <w:rPr>
+                    <w:rFonts w:cs="Times New Roman"/>
+                  </w:rPr>
+                  <w:t>ce</w:t>
+                </w:r>
+                <w:r>
+                  <w:rPr>
+                    <w:rFonts w:cs="Times New Roman"/>
+                  </w:rPr>
+                  <w:t>ntred</w:t>
+                </w:r>
+                <w:r>
+                  <w:rPr>
+                    <w:rFonts w:cs="Times New Roman"/>
+                  </w:rPr>
+                  <w:t xml:space="preserve"> mostly around the work of poets such as St</w:t>
                 </w:r>
                 <w:r>
                   <w:rPr>
@@ -753,14 +780,27 @@
                     <w:r>
                       <w:t xml:space="preserve">Figure </w:t>
                     </w:r>
-                    <w:fldSimple w:instr=" SEQ Figure \* ARABIC ">
-                      <w:r>
-                        <w:rPr>
-                          <w:noProof/>
-                        </w:rPr>
-                        <w:t>1</w:t>
-                      </w:r>
-                    </w:fldSimple>
+                    <w:r>
+                      <w:fldChar w:fldCharType="begin"/>
+                    </w:r>
+                    <w:r>
+                      <w:instrText xml:space="preserve"> SEQ Figure \* ARABIC </w:instrText>
+                    </w:r>
+                    <w:r>
+                      <w:fldChar w:fldCharType="separate"/>
+                    </w:r>
+                    <w:r>
+                      <w:rPr>
+                        <w:noProof/>
+                      </w:rPr>
+                      <w:t>1</w:t>
+                    </w:r>
+                    <w:r>
+                      <w:rPr>
+                        <w:noProof/>
+                      </w:rPr>
+                      <w:fldChar w:fldCharType="end"/>
+                    </w:r>
                     <w:r>
                       <w:t xml:space="preserve"> Portrait of Stéphane Mallarmé by Edouard Manet (1876)</w:t>
                     </w:r>
@@ -774,6 +814,7 @@
                         <w:docPart w:val="2F21CB50092B834294A267109877C712"/>
                       </w:placeholder>
                     </w:sdtPr>
+                    <w:sdtEndPr/>
                     <w:sdtContent>
                       <w:p>
                         <w:r>
@@ -1034,14 +1075,27 @@
                     <w:r>
                       <w:t xml:space="preserve">Figure </w:t>
                     </w:r>
-                    <w:fldSimple w:instr=" SEQ Figure \* ARABIC ">
-                      <w:r>
-                        <w:rPr>
-                          <w:noProof/>
-                        </w:rPr>
-                        <w:t>2</w:t>
-                      </w:r>
-                    </w:fldSimple>
+                    <w:r>
+                      <w:fldChar w:fldCharType="begin"/>
+                    </w:r>
+                    <w:r>
+                      <w:instrText xml:space="preserve"> SEQ Figure \* ARABIC </w:instrText>
+                    </w:r>
+                    <w:r>
+                      <w:fldChar w:fldCharType="separate"/>
+                    </w:r>
+                    <w:r>
+                      <w:rPr>
+                        <w:noProof/>
+                      </w:rPr>
+                      <w:t>2</w:t>
+                    </w:r>
+                    <w:r>
+                      <w:rPr>
+                        <w:noProof/>
+                      </w:rPr>
+                      <w:fldChar w:fldCharType="end"/>
+                    </w:r>
                     <w:r>
                       <w:t xml:space="preserve"> 'Rimbaud et Verlaine' by Henri Fantin-Latour (1872)</w:t>
                     </w:r>
@@ -1351,14 +1405,27 @@
                     <w:r>
                       <w:t xml:space="preserve">Figure </w:t>
                     </w:r>
-                    <w:fldSimple w:instr=" SEQ Figure \* ARABIC ">
-                      <w:r>
-                        <w:rPr>
-                          <w:noProof/>
-                        </w:rPr>
-                        <w:t>3</w:t>
-                      </w:r>
-                    </w:fldSimple>
+                    <w:r>
+                      <w:fldChar w:fldCharType="begin"/>
+                    </w:r>
+                    <w:r>
+                      <w:instrText xml:space="preserve"> SEQ Figure \* ARABIC </w:instrText>
+                    </w:r>
+                    <w:r>
+                      <w:fldChar w:fldCharType="separate"/>
+                    </w:r>
+                    <w:r>
+                      <w:rPr>
+                        <w:noProof/>
+                      </w:rPr>
+                      <w:t>3</w:t>
+                    </w:r>
+                    <w:r>
+                      <w:rPr>
+                        <w:noProof/>
+                      </w:rPr>
+                      <w:fldChar w:fldCharType="end"/>
+                    </w:r>
                     <w:r>
                       <w:t xml:space="preserve"> Caricature of 'Rimbaud and vowels' by Luque</w:t>
                     </w:r>
@@ -2089,7 +2156,16 @@
                         <w:rFonts w:cs="Times New Roman"/>
                         <w:highlight w:val="yellow"/>
                       </w:rPr>
-                      <w:t xml:space="preserve"> tension between innovation and tradition went hand-in-hand, especially in the 19th century, which saw the emergence of literature as a discipline with an unprecedented awareness of verse forms from a historical, technical</w:t>
+                      <w:t xml:space="preserve"> tension between innovation and tradition went hand-in-hand, especially in the 19th century, which saw the emergence of literature as a discipline with an unprecedented awareness of verse forms</w:t>
+                    </w:r>
+                    <w:bookmarkStart w:id="1" w:name="_GoBack"/>
+                    <w:bookmarkEnd w:id="1"/>
+                    <w:r>
+                      <w:rPr>
+                        <w:rFonts w:cs="Times New Roman"/>
+                        <w:highlight w:val="yellow"/>
+                      </w:rPr>
+                      <w:t xml:space="preserve"> from a historical, technical</w:t>
                     </w:r>
                     <w:r>
                       <w:rPr>
@@ -2219,6 +2295,7 @@
                 <w:docPart w:val="B6E67C9C32B05E41BA37EFCEA4634C6E"/>
               </w:placeholder>
             </w:sdtPr>
+            <w:sdtEndPr/>
             <w:sdtContent>
               <w:p>
                 <w:pPr>
@@ -2232,6 +2309,7 @@
                     <w:id w:val="1821149536"/>
                     <w:citation/>
                   </w:sdtPr>
+                  <w:sdtEndPr/>
                   <w:sdtContent>
                     <w:r>
                       <w:fldChar w:fldCharType="begin"/>
@@ -2286,6 +2364,7 @@
                     <w:id w:val="-371541677"/>
                     <w:citation/>
                   </w:sdtPr>
+                  <w:sdtEndPr/>
                   <w:sdtContent>
                     <w:r>
                       <w:rPr>
@@ -2337,6 +2416,7 @@
                     <w:id w:val="-541129346"/>
                     <w:citation/>
                   </w:sdtPr>
+                  <w:sdtEndPr/>
                   <w:sdtContent>
                     <w:r>
                       <w:fldChar w:fldCharType="begin"/>
@@ -2412,6 +2492,7 @@
               <w:listItem w:displayText="Prof." w:value="Prof."/>
             </w:dropDownList>
           </w:sdtPr>
+          <w:sdtEndPr/>
           <w:sdtContent>
             <w:tc>
               <w:tcPr>
@@ -2447,6 +2528,7 @@
             </w:placeholder>
             <w:text/>
           </w:sdtPr>
+          <w:sdtEndPr/>
           <w:sdtContent>
             <w:tc>
               <w:tcPr>
@@ -2471,6 +2553,7 @@
             <w:showingPlcHdr/>
             <w:text/>
           </w:sdtPr>
+          <w:sdtEndPr/>
           <w:sdtContent>
             <w:tc>
               <w:tcPr>
@@ -2497,6 +2580,7 @@
             </w:placeholder>
             <w:text/>
           </w:sdtPr>
+          <w:sdtEndPr/>
           <w:sdtContent>
             <w:tc>
               <w:tcPr>
@@ -2542,6 +2626,7 @@
             </w:placeholder>
             <w:showingPlcHdr/>
           </w:sdtPr>
+          <w:sdtEndPr/>
           <w:sdtContent>
             <w:tc>
               <w:tcPr>
@@ -2590,6 +2675,7 @@
             </w:placeholder>
             <w:text/>
           </w:sdtPr>
+          <w:sdtEndPr/>
           <w:sdtContent>
             <w:tc>
               <w:tcPr>
@@ -2677,6 +2763,7 @@
             </w:placeholder>
             <w:text/>
           </w:sdtPr>
+          <w:sdtEndPr/>
           <w:sdtContent>
             <w:tc>
               <w:tcPr>
@@ -2716,6 +2803,7 @@
             </w:placeholder>
             <w:showingPlcHdr/>
           </w:sdtPr>
+          <w:sdtEndPr/>
           <w:sdtContent>
             <w:tc>
               <w:tcPr>
@@ -2769,6 +2857,7 @@
             </w:placeholder>
             <w:showingPlcHdr/>
           </w:sdtPr>
+          <w:sdtEndPr/>
           <w:sdtContent>
             <w:tc>
               <w:tcPr>
@@ -2818,6 +2907,7 @@
               <w:docPart w:val="52B8A977FD444549AB27084F72B28E66"/>
             </w:placeholder>
           </w:sdtPr>
+          <w:sdtEndPr/>
           <w:sdtContent>
             <w:tc>
               <w:tcPr>
@@ -4815,6 +4905,7 @@
                 <w:id w:val="-74052104"/>
                 <w:citation/>
               </w:sdtPr>
+              <w:sdtEndPr/>
               <w:sdtContent>
                 <w:r>
                   <w:rPr>
@@ -4874,6 +4965,7 @@
                 <w:id w:val="1551029633"/>
                 <w:citation/>
               </w:sdtPr>
+              <w:sdtEndPr/>
               <w:sdtContent>
                 <w:r>
                   <w:rPr>
@@ -4940,6 +5032,7 @@
                 <w:id w:val="-1044141398"/>
                 <w:citation/>
               </w:sdtPr>
+              <w:sdtEndPr/>
               <w:sdtContent>
                 <w:r>
                   <w:rPr>
@@ -4999,6 +5092,7 @@
                 <w:id w:val="-852409093"/>
                 <w:citation/>
               </w:sdtPr>
+              <w:sdtEndPr/>
               <w:sdtContent>
                 <w:r>
                   <w:rPr>
@@ -5051,6 +5145,7 @@
                 <w:docPart w:val="B30A5B7F09DCA34EA576F0079D2C3CAD"/>
               </w:placeholder>
             </w:sdtPr>
+            <w:sdtEndPr/>
             <w:sdtContent>
               <w:p>
                 <w:sdt>
@@ -5062,6 +5157,7 @@
                     <w:id w:val="1555126730"/>
                     <w:citation/>
                   </w:sdtPr>
+                  <w:sdtEndPr/>
                   <w:sdtContent>
                     <w:r>
                       <w:rPr>
@@ -5160,6 +5256,7 @@
               <w:listItem w:displayText="Prof." w:value="Prof."/>
             </w:dropDownList>
           </w:sdtPr>
+          <w:sdtEndPr/>
           <w:sdtContent>
             <w:tc>
               <w:tcPr>
@@ -5195,6 +5292,7 @@
             </w:placeholder>
             <w:text/>
           </w:sdtPr>
+          <w:sdtEndPr/>
           <w:sdtContent>
             <w:tc>
               <w:tcPr>
@@ -5219,6 +5317,7 @@
             <w:showingPlcHdr/>
             <w:text/>
           </w:sdtPr>
+          <w:sdtEndPr/>
           <w:sdtContent>
             <w:tc>
               <w:tcPr>
@@ -5240,11 +5339,9 @@
             <w:alias w:val="Last name"/>
             <w:tag w:val="authorLastName"/>
             <w:id w:val="48200130"/>
-            <w:placeholder>
-              <w:docPart w:val="3EED401163EEFB43AF0E85EB14652CF9"/>
-            </w:placeholder>
             <w:text/>
           </w:sdtPr>
+          <w:sdtEndPr/>
           <w:sdtContent>
             <w:tc>
               <w:tcPr>
@@ -5285,11 +5382,9 @@
             <w:alias w:val="Biography"/>
             <w:tag w:val="authorBiography"/>
             <w:id w:val="1951196968"/>
-            <w:placeholder>
-              <w:docPart w:val="B6D8FD3FF178DF4BBEA12F2AC897C72A"/>
-            </w:placeholder>
             <w:showingPlcHdr/>
           </w:sdtPr>
+          <w:sdtEndPr/>
           <w:sdtContent>
             <w:tc>
               <w:tcPr>
@@ -5333,11 +5428,9 @@
             <w:alias w:val="Affiliation"/>
             <w:tag w:val="affiliation"/>
             <w:id w:val="1630045072"/>
-            <w:placeholder>
-              <w:docPart w:val="C813A4BAAF32114E97768D3022203C44"/>
-            </w:placeholder>
             <w:text/>
           </w:sdtPr>
+          <w:sdtEndPr/>
           <w:sdtContent>
             <w:tc>
               <w:tcPr>
@@ -5406,11 +5499,9 @@
             <w:alias w:val="Article headword"/>
             <w:tag w:val="articleHeadword"/>
             <w:id w:val="-2129913758"/>
-            <w:placeholder>
-              <w:docPart w:val="3CBE392FBFCB5C44B33196694CACA26D"/>
-            </w:placeholder>
             <w:text/>
           </w:sdtPr>
+          <w:sdtEndPr/>
           <w:sdtContent>
             <w:tc>
               <w:tcPr>
@@ -5440,11 +5531,9 @@
             <w:alias w:val="Variant headwords"/>
             <w:tag w:val="variantHeadwords"/>
             <w:id w:val="-1131321280"/>
-            <w:placeholder>
-              <w:docPart w:val="3FC6D454238B8A40A9FEFB85F9CB9E23"/>
-            </w:placeholder>
             <w:showingPlcHdr/>
           </w:sdtPr>
+          <w:sdtEndPr/>
           <w:sdtContent>
             <w:tc>
               <w:tcPr>
@@ -5488,11 +5577,9 @@
             <w:alias w:val="Abstract"/>
             <w:tag w:val="abstract"/>
             <w:id w:val="-1190221001"/>
-            <w:placeholder>
-              <w:docPart w:val="995F9212507DB94D9802C09CA25D6D26"/>
-            </w:placeholder>
             <w:showingPlcHdr/>
           </w:sdtPr>
+          <w:sdtEndPr/>
           <w:sdtContent>
             <w:tc>
               <w:tcPr>
@@ -5533,10 +5620,8 @@
             <w:alias w:val="Article text"/>
             <w:tag w:val="articleText"/>
             <w:id w:val="-1104882253"/>
-            <w:placeholder>
-              <w:docPart w:val="B5F857BF41790A43897F0A732B681B7A"/>
-            </w:placeholder>
           </w:sdtPr>
+          <w:sdtEndPr/>
           <w:sdtContent>
             <w:tc>
               <w:tcPr>
@@ -5590,15 +5675,7 @@
                   <w:rPr>
                     <w:rFonts w:cs="Times New Roman"/>
                   </w:rPr>
-                  <w:t xml:space="preserve"> still life painting</w:t>
-                </w:r>
-                <w:bookmarkStart w:id="1" w:name="_GoBack"/>
-                <w:bookmarkEnd w:id="1"/>
-                <w:r>
-                  <w:rPr>
-                    <w:rFonts w:cs="Times New Roman"/>
-                  </w:rPr>
-                  <w:t>s</w:t>
+                  <w:t xml:space="preserve"> still life paintings</w:t>
                 </w:r>
                 <w:r>
                   <w:rPr>
@@ -6231,14 +6308,30 @@
                 <w:r>
                   <w:t xml:space="preserve">Figure </w:t>
                 </w:r>
-                <w:fldSimple w:instr=" SEQ Figure \* ARABIC ">
-                  <w:r>
-                    <w:rPr>
-                      <w:noProof/>
-                    </w:rPr>
-                    <w:t>4</w:t>
-                  </w:r>
-                </w:fldSimple>
+                <w:r>
+                  <w:fldChar w:fldCharType="begin"/>
+                </w:r>
+                <w:r>
+                  <w:instrText xml:space="preserve"> SEQ Figure \</w:instrText>
+                </w:r>
+                <w:r>
+                  <w:instrText xml:space="preserve">* ARABIC </w:instrText>
+                </w:r>
+                <w:r>
+                  <w:fldChar w:fldCharType="separate"/>
+                </w:r>
+                <w:r>
+                  <w:rPr>
+                    <w:noProof/>
+                  </w:rPr>
+                  <w:t>4</w:t>
+                </w:r>
+                <w:r>
+                  <w:rPr>
+                    <w:noProof/>
+                  </w:rPr>
+                  <w:fldChar w:fldCharType="end"/>
+                </w:r>
                 <w:r>
                   <w:t xml:space="preserve"> Paul Gauguin's 'The Loss of Virginity' (1890-1891; oil on canvas)</w:t>
                 </w:r>
@@ -6531,10 +6624,8 @@
               <w:alias w:val="Further reading"/>
               <w:tag w:val="furtherReading"/>
               <w:id w:val="-1892490559"/>
-              <w:placeholder>
-                <w:docPart w:val="84D33CDBA3A49642B2F5B7D63FCE6F78"/>
-              </w:placeholder>
             </w:sdtPr>
+            <w:sdtEndPr/>
             <w:sdtContent>
               <w:p>
                 <w:pPr>
@@ -6551,6 +6642,7 @@
                     <w:id w:val="-1582820787"/>
                     <w:citation/>
                   </w:sdtPr>
+                  <w:sdtEndPr/>
                   <w:sdtContent>
                     <w:r>
                       <w:rPr>
@@ -6619,6 +6711,7 @@
                     <w:id w:val="-1589383672"/>
                     <w:citation/>
                   </w:sdtPr>
+                  <w:sdtEndPr/>
                   <w:sdtContent>
                     <w:r>
                       <w:fldChar w:fldCharType="begin"/>
@@ -6667,6 +6760,7 @@
                     <w:id w:val="293796574"/>
                     <w:citation/>
                   </w:sdtPr>
+                  <w:sdtEndPr/>
                   <w:sdtContent>
                     <w:r>
                       <w:fldChar w:fldCharType="begin"/>
@@ -6718,6 +6812,7 @@
                     <w:id w:val="-1822878150"/>
                     <w:citation/>
                   </w:sdtPr>
+                  <w:sdtEndPr/>
                   <w:sdtContent>
                     <w:r>
                       <w:rPr>
@@ -6778,6 +6873,7 @@
                     <w:id w:val="-1364822564"/>
                     <w:citation/>
                   </w:sdtPr>
+                  <w:sdtEndPr/>
                   <w:sdtContent>
                     <w:r>
                       <w:rPr>
@@ -7568,6 +7664,7 @@
   <w:style w:type="character" w:default="1" w:styleId="DefaultParagraphFont">
     <w:name w:val="Default Paragraph Font"/>
     <w:uiPriority w:val="1"/>
+    <w:semiHidden/>
     <w:unhideWhenUsed/>
   </w:style>
   <w:style w:type="table" w:default="1" w:styleId="TableNormal">
@@ -8213,6 +8310,7 @@
   <w:style w:type="character" w:default="1" w:styleId="DefaultParagraphFont">
     <w:name w:val="Default Paragraph Font"/>
     <w:uiPriority w:val="1"/>
+    <w:semiHidden/>
     <w:unhideWhenUsed/>
   </w:style>
   <w:style w:type="table" w:default="1" w:styleId="TableNormal">
@@ -9311,124 +9409,6 @@
     </w:docPart>
     <w:docPart>
       <w:docPartPr>
-        <w:name w:val="B30A5B7F09DCA34EA576F0079D2C3CAD"/>
-        <w:category>
-          <w:name w:val="General"/>
-          <w:gallery w:val="placeholder"/>
-        </w:category>
-        <w:types>
-          <w:type w:val="bbPlcHdr"/>
-        </w:types>
-        <w:behaviors>
-          <w:behavior w:val="content"/>
-        </w:behaviors>
-        <w:guid w:val="{5311D6C8-4A5A-0F45-8775-0A1F3CAF30FC}"/>
-      </w:docPartPr>
-      <w:docPartBody>
-        <w:p>
-          <w:pPr>
-            <w:pStyle w:val="B30A5B7F09DCA34EA576F0079D2C3CAD"/>
-          </w:pPr>
-          <w:r>
-            <w:rPr>
-              <w:rStyle w:val="PlaceholderText"/>
-            </w:rPr>
-            <w:t>[Enter citations for further reading here]</w:t>
-          </w:r>
-        </w:p>
-      </w:docPartBody>
-    </w:docPart>
-    <w:docPart>
-      <w:docPartPr>
-        <w:name w:val="DEFB30FF82DCBA43AA8771989EA64879"/>
-        <w:category>
-          <w:name w:val="General"/>
-          <w:gallery w:val="placeholder"/>
-        </w:category>
-        <w:types>
-          <w:type w:val="bbPlcHdr"/>
-        </w:types>
-        <w:behaviors>
-          <w:behavior w:val="content"/>
-        </w:behaviors>
-        <w:guid w:val="{AAF81094-86F5-344E-BAE9-AEAA4338CEB4}"/>
-      </w:docPartPr>
-      <w:docPartBody>
-        <w:p>
-          <w:pPr>
-            <w:pStyle w:val="DEFB30FF82DCBA43AA8771989EA64879"/>
-          </w:pPr>
-          <w:r>
-            <w:rPr>
-              <w:rStyle w:val="PlaceholderText"/>
-              <w:b/>
-              <w:color w:val="FFFFFF" w:themeColor="background1"/>
-            </w:rPr>
-            <w:t>[Salutation]</w:t>
-          </w:r>
-        </w:p>
-      </w:docPartBody>
-    </w:docPart>
-    <w:docPart>
-      <w:docPartPr>
-        <w:name w:val="E978F55DC6145649BE840910BB36FD07"/>
-        <w:category>
-          <w:name w:val="General"/>
-          <w:gallery w:val="placeholder"/>
-        </w:category>
-        <w:types>
-          <w:type w:val="bbPlcHdr"/>
-        </w:types>
-        <w:behaviors>
-          <w:behavior w:val="content"/>
-        </w:behaviors>
-        <w:guid w:val="{1D5A14E0-937B-1F4F-9718-197C152CB8EB}"/>
-      </w:docPartPr>
-      <w:docPartBody>
-        <w:p>
-          <w:pPr>
-            <w:pStyle w:val="E978F55DC6145649BE840910BB36FD07"/>
-          </w:pPr>
-          <w:r>
-            <w:rPr>
-              <w:rStyle w:val="PlaceholderText"/>
-            </w:rPr>
-            <w:t>[First name]</w:t>
-          </w:r>
-        </w:p>
-      </w:docPartBody>
-    </w:docPart>
-    <w:docPart>
-      <w:docPartPr>
-        <w:name w:val="00912FA5C89D8448806FCEE70583710C"/>
-        <w:category>
-          <w:name w:val="General"/>
-          <w:gallery w:val="placeholder"/>
-        </w:category>
-        <w:types>
-          <w:type w:val="bbPlcHdr"/>
-        </w:types>
-        <w:behaviors>
-          <w:behavior w:val="content"/>
-        </w:behaviors>
-        <w:guid w:val="{C57AF24D-736C-C349-A740-7AEB11C1D859}"/>
-      </w:docPartPr>
-      <w:docPartBody>
-        <w:p>
-          <w:pPr>
-            <w:pStyle w:val="00912FA5C89D8448806FCEE70583710C"/>
-          </w:pPr>
-          <w:r>
-            <w:rPr>
-              <w:rStyle w:val="PlaceholderText"/>
-            </w:rPr>
-            <w:t>[Middle name]</w:t>
-          </w:r>
-        </w:p>
-      </w:docPartBody>
-    </w:docPart>
-    <w:docPart>
-      <w:docPartPr>
         <w:name w:val="2F21CB50092B834294A267109877C712"/>
         <w:category>
           <w:name w:val="General"/>
@@ -9483,19 +9463,18 @@
     <w:sig w:usb0="00000000" w:usb1="10000000" w:usb2="00000000" w:usb3="00000000" w:csb0="80000000" w:csb1="00000000"/>
   </w:font>
   <w:font w:name="Times New Roman">
-    <w:altName w:val="Times New Roman"/>
     <w:panose1 w:val="02020603050405020304"/>
     <w:charset w:val="00"/>
     <w:family w:val="auto"/>
     <w:pitch w:val="variable"/>
-    <w:sig w:usb0="E0002AFF" w:usb1="C0007841" w:usb2="00000009" w:usb3="00000000" w:csb0="000001FF" w:csb1="00000000"/>
+    <w:sig w:usb0="00000003" w:usb1="00000000" w:usb2="00000000" w:usb3="00000000" w:csb0="00000001" w:csb1="00000000"/>
   </w:font>
   <w:font w:name="Courier New">
     <w:panose1 w:val="02070309020205020404"/>
     <w:charset w:val="00"/>
     <w:family w:val="auto"/>
     <w:pitch w:val="variable"/>
-    <w:sig w:usb0="E0002AFF" w:usb1="C0007843" w:usb2="00000009" w:usb3="00000000" w:csb0="000001FF" w:csb1="00000000"/>
+    <w:sig w:usb0="00000003" w:usb1="00000000" w:usb2="00000000" w:usb3="00000000" w:csb0="00000001" w:csb1="00000000"/>
   </w:font>
   <w:font w:name="Wingdings">
     <w:panose1 w:val="05000000000000000000"/>
@@ -9509,19 +9488,21 @@
     <w:charset w:val="00"/>
     <w:family w:val="auto"/>
     <w:pitch w:val="variable"/>
-    <w:sig w:usb0="E10002FF" w:usb1="4000ACFF" w:usb2="00000009" w:usb3="00000000" w:csb0="0000019F" w:csb1="00000000"/>
+    <w:sig w:usb0="00000003" w:usb1="00000000" w:usb2="00000000" w:usb3="00000000" w:csb0="00000001" w:csb1="00000000"/>
   </w:font>
   <w:font w:name="Calibri Light">
     <w:panose1 w:val="020F0302020204030204"/>
     <w:charset w:val="00"/>
     <w:family w:val="auto"/>
     <w:pitch w:val="variable"/>
-    <w:sig w:usb0="A00002EF" w:usb1="4000207B" w:usb2="00000000" w:usb3="00000000" w:csb0="0000009F" w:csb1="00000000"/>
+    <w:sig w:usb0="00000003" w:usb1="00000000" w:usb2="00000000" w:usb3="00000000" w:csb0="00000001" w:csb1="00000000"/>
   </w:font>
   <w:font w:name="ＭＳ ゴシック">
-    <w:charset w:val="4E"/>
-    <w:family w:val="auto"/>
-    <w:pitch w:val="variable"/>
+    <w:panose1 w:val="00000000000000000000"/>
+    <w:charset w:val="80"/>
+    <w:family w:val="modern"/>
+    <w:notTrueType/>
+    <w:pitch w:val="fixed"/>
     <w:sig w:usb0="00000001" w:usb1="08070000" w:usb2="00000010" w:usb3="00000000" w:csb0="00020000" w:csb1="00000000"/>
   </w:font>
   <w:font w:name="Lucida Grande">
@@ -9532,17 +9513,18 @@
     <w:sig w:usb0="E1000AEF" w:usb1="5000A1FF" w:usb2="00000000" w:usb3="00000000" w:csb0="000001BF" w:csb1="00000000"/>
   </w:font>
   <w:font w:name="Arial">
-    <w:altName w:val="Arial"/>
     <w:panose1 w:val="020B0604020202020204"/>
     <w:charset w:val="00"/>
     <w:family w:val="auto"/>
     <w:pitch w:val="variable"/>
-    <w:sig w:usb0="E0002AFF" w:usb1="C0007843" w:usb2="00000009" w:usb3="00000000" w:csb0="000001FF" w:csb1="00000000"/>
+    <w:sig w:usb0="00000003" w:usb1="00000000" w:usb2="00000000" w:usb3="00000000" w:csb0="00000001" w:csb1="00000000"/>
   </w:font>
   <w:font w:name="ＭＳ 明朝">
-    <w:charset w:val="4E"/>
-    <w:family w:val="auto"/>
-    <w:pitch w:val="variable"/>
+    <w:panose1 w:val="00000000000000000000"/>
+    <w:charset w:val="80"/>
+    <w:family w:val="roman"/>
+    <w:notTrueType/>
+    <w:pitch w:val="fixed"/>
     <w:sig w:usb0="00000001" w:usb1="08070000" w:usb2="00000010" w:usb3="00000000" w:csb0="00020000" w:csb1="00000000"/>
   </w:font>
   <w:font w:name="Cambria">
@@ -9550,7 +9532,7 @@
     <w:charset w:val="00"/>
     <w:family w:val="auto"/>
     <w:pitch w:val="variable"/>
-    <w:sig w:usb0="E00002FF" w:usb1="400004FF" w:usb2="00000000" w:usb3="00000000" w:csb0="0000019F" w:csb1="00000000"/>
+    <w:sig w:usb0="00000003" w:usb1="00000000" w:usb2="00000000" w:usb3="00000000" w:csb0="00000001" w:csb1="00000000"/>
   </w:font>
 </w:fonts>
 </file>
@@ -10724,7 +10706,7 @@
   <a:extraClrSchemeLst/>
   <a:extLst>
     <a:ext uri="{05A4C25C-085E-4340-85A3-A5531E510DB2}">
-      <thm15:themeFamily xmlns="" xmlns:thm15="http://schemas.microsoft.com/office/thememl/2012/main" name="Office Theme" id="{62F939B6-93AF-4DB8-9C6B-D6C7DFDC589F}" vid="{4A3C46E8-61CC-4603-A589-7422A47A8E4A}"/>
+      <thm15:themeFamily xmlns:thm15="http://schemas.microsoft.com/office/thememl/2012/main" xmlns="" name="Office Theme" id="{62F939B6-93AF-4DB8-9C6B-D6C7DFDC589F}" vid="{4A3C46E8-61CC-4603-A589-7422A47A8E4A}"/>
     </a:ext>
   </a:extLst>
 </a:theme>
@@ -11024,7 +11006,7 @@
 </file>
 
 <file path=customXml/itemProps1.xml><?xml version="1.0" encoding="utf-8"?>
-<ds:datastoreItem xmlns:ds="http://schemas.openxmlformats.org/officeDocument/2006/customXml" ds:itemID="{0D3000CC-D7FC-7849-A485-90CD4A32A52B}">
+<ds:datastoreItem xmlns:ds="http://schemas.openxmlformats.org/officeDocument/2006/customXml" ds:itemID="{E8C68BC1-BB7A-6C43-A698-FE68AE634DAC}">
   <ds:schemaRefs>
     <ds:schemaRef ds:uri="http://schemas.openxmlformats.org/officeDocument/2006/bibliography"/>
   </ds:schemaRefs>

</xml_diff>